<commit_message>
Update: Leer eenheden, Wireframes, ERD toegevoegd
</commit_message>
<xml_diff>
--- a/Documentatie/Word files/Functioneel Ontwerp.docx
+++ b/Documentatie/Word files/Functioneel Ontwerp.docx
@@ -72,11 +72,16 @@
         <w:t xml:space="preserve"> </w:t>
       </w:r>
       <w:r>
-        <w:t xml:space="preserve">intro@rijnijssel.nl </w:t>
+        <w:t>DORP-Logistics</w:t>
+      </w:r>
+      <w:r>
+        <w:t xml:space="preserve"> </w:t>
       </w:r>
       <w:r>
         <w:t>&gt;</w:t>
       </w:r>
+      <w:bookmarkStart w:id="2" w:name="_GoBack"/>
+      <w:bookmarkEnd w:id="2"/>
     </w:p>
     <w:p>
       <w:r>
@@ -104,8 +109,8 @@
       <w:pPr>
         <w:pStyle w:val="Heading1"/>
       </w:pPr>
-      <w:bookmarkStart w:id="2" w:name="_hpa060q0mdh1" w:colFirst="0" w:colLast="0"/>
-      <w:bookmarkEnd w:id="2"/>
+      <w:bookmarkStart w:id="3" w:name="_hpa060q0mdh1" w:colFirst="0" w:colLast="0"/>
+      <w:bookmarkEnd w:id="3"/>
       <w:r>
         <w:lastRenderedPageBreak/>
         <w:t>Versiebeheer</w:t>
@@ -504,8 +509,8 @@
       <w:pPr>
         <w:pStyle w:val="Heading1"/>
       </w:pPr>
-      <w:bookmarkStart w:id="3" w:name="_6mlcxi8h70n" w:colFirst="0" w:colLast="0"/>
-      <w:bookmarkEnd w:id="3"/>
+      <w:bookmarkStart w:id="4" w:name="_6mlcxi8h70n" w:colFirst="0" w:colLast="0"/>
+      <w:bookmarkEnd w:id="4"/>
       <w:r>
         <w:lastRenderedPageBreak/>
         <w:t>Inhoudsopgave</w:t>
@@ -681,8 +686,8 @@
       <w:pPr>
         <w:pStyle w:val="Heading1"/>
       </w:pPr>
-      <w:bookmarkStart w:id="4" w:name="_ckvr2e58j33y" w:colFirst="0" w:colLast="0"/>
-      <w:bookmarkEnd w:id="4"/>
+      <w:bookmarkStart w:id="5" w:name="_ckvr2e58j33y" w:colFirst="0" w:colLast="0"/>
+      <w:bookmarkEnd w:id="5"/>
       <w:r>
         <w:lastRenderedPageBreak/>
         <w:t>Inleiding</w:t>
@@ -731,10 +736,10 @@
           <w:color w:val="000000"/>
         </w:rPr>
       </w:pPr>
-      <w:bookmarkStart w:id="5" w:name="_jf0tsedr5b7x" w:colFirst="0" w:colLast="0"/>
-      <w:bookmarkStart w:id="6" w:name="_qmpr07nmaqm2" w:colFirst="0" w:colLast="0"/>
-      <w:bookmarkEnd w:id="5"/>
+      <w:bookmarkStart w:id="6" w:name="_jf0tsedr5b7x" w:colFirst="0" w:colLast="0"/>
+      <w:bookmarkStart w:id="7" w:name="_qmpr07nmaqm2" w:colFirst="0" w:colLast="0"/>
       <w:bookmarkEnd w:id="6"/>
+      <w:bookmarkEnd w:id="7"/>
       <w:r>
         <w:rPr>
           <w:rFonts w:ascii="Arial" w:hAnsi="Arial" w:cs="Arial"/>
@@ -840,15 +845,15 @@
       <w:pPr>
         <w:pStyle w:val="Heading1"/>
       </w:pPr>
-      <w:bookmarkStart w:id="7" w:name="_cdp161f1nmfy" w:colFirst="0" w:colLast="0"/>
-      <w:bookmarkEnd w:id="7"/>
+      <w:bookmarkStart w:id="8" w:name="_cdp161f1nmfy" w:colFirst="0" w:colLast="0"/>
+      <w:bookmarkEnd w:id="8"/>
       <w:r>
         <w:t xml:space="preserve">Planning </w:t>
       </w:r>
     </w:p>
     <w:p>
-      <w:bookmarkStart w:id="8" w:name="_6atqda2ezh6g" w:colFirst="0" w:colLast="0"/>
-      <w:bookmarkEnd w:id="8"/>
+      <w:bookmarkStart w:id="9" w:name="_6atqda2ezh6g" w:colFirst="0" w:colLast="0"/>
+      <w:bookmarkEnd w:id="9"/>
       <w:r>
         <w:t>De</w:t>
       </w:r>
@@ -878,15 +883,15 @@
       <w:pPr>
         <w:pStyle w:val="Heading1"/>
       </w:pPr>
-      <w:bookmarkStart w:id="9" w:name="_aihkoa2s8rju" w:colFirst="0" w:colLast="0"/>
-      <w:bookmarkEnd w:id="9"/>
+      <w:bookmarkStart w:id="10" w:name="_aihkoa2s8rju" w:colFirst="0" w:colLast="0"/>
+      <w:bookmarkEnd w:id="10"/>
       <w:r>
         <w:t>Functionele eisen/Requirements</w:t>
       </w:r>
-      <w:bookmarkStart w:id="10" w:name="_mq5kwdezymwc" w:colFirst="0" w:colLast="0"/>
-      <w:bookmarkStart w:id="11" w:name="_sj8jw4jdekub" w:colFirst="0" w:colLast="0"/>
-      <w:bookmarkEnd w:id="10"/>
+      <w:bookmarkStart w:id="11" w:name="_mq5kwdezymwc" w:colFirst="0" w:colLast="0"/>
+      <w:bookmarkStart w:id="12" w:name="_sj8jw4jdekub" w:colFirst="0" w:colLast="0"/>
       <w:bookmarkEnd w:id="11"/>
+      <w:bookmarkEnd w:id="12"/>
     </w:p>
     <w:p>
       <w:r>
@@ -930,10 +935,10 @@
             <v:path o:extrusionok="f" gradientshapeok="t" o:connecttype="rect"/>
             <o:lock v:ext="edit" aspectratio="t"/>
           </v:shapetype>
-          <v:shape id="_x0000_i1025" type="#_x0000_t75" style="width:101.4pt;height:65.4pt" o:ole="">
+          <v:shape id="_x0000_i1025" type="#_x0000_t75" style="width:101.35pt;height:65.35pt" o:ole="">
             <v:imagedata r:id="rId8" o:title=""/>
           </v:shape>
-          <o:OLEObject Type="Embed" ProgID="Package" ShapeID="_x0000_i1025" DrawAspect="Icon" ObjectID="_1580709610" r:id="rId9"/>
+          <o:OLEObject Type="Embed" ProgID="Package" ShapeID="_x0000_i1025" DrawAspect="Icon" ObjectID="_1580799854" r:id="rId9"/>
         </w:object>
       </w:r>
     </w:p>
@@ -946,8 +951,8 @@
       </w:r>
     </w:p>
     <w:p>
-      <w:bookmarkStart w:id="12" w:name="_vjnywlt2ec1r" w:colFirst="0" w:colLast="0"/>
-      <w:bookmarkEnd w:id="12"/>
+      <w:bookmarkStart w:id="13" w:name="_vjnywlt2ec1r" w:colFirst="0" w:colLast="0"/>
+      <w:bookmarkEnd w:id="13"/>
       <w:r>
         <w:t>n.v.t</w:t>
       </w:r>
@@ -956,8 +961,8 @@
       <w:pPr>
         <w:pStyle w:val="Heading1"/>
       </w:pPr>
-      <w:bookmarkStart w:id="13" w:name="_9n0j48esr6l9" w:colFirst="0" w:colLast="0"/>
-      <w:bookmarkEnd w:id="13"/>
+      <w:bookmarkStart w:id="14" w:name="_9n0j48esr6l9" w:colFirst="0" w:colLast="0"/>
+      <w:bookmarkEnd w:id="14"/>
     </w:p>
     <w:p>
       <w:pPr>
@@ -1359,8 +1364,6 @@
           </wp:inline>
         </w:drawing>
       </w:r>
-      <w:bookmarkStart w:id="14" w:name="_GoBack"/>
-      <w:bookmarkEnd w:id="14"/>
     </w:p>
     <w:p>
       <w:pPr>
@@ -2828,7 +2831,7 @@
 </file>
 
 <file path=customXml/itemProps1.xml><?xml version="1.0" encoding="utf-8"?>
-<ds:datastoreItem xmlns:ds="http://schemas.openxmlformats.org/officeDocument/2006/customXml" ds:itemID="{E0803E39-E36E-4911-9CD5-1FF6FC4B49B1}">
+<ds:datastoreItem xmlns:ds="http://schemas.openxmlformats.org/officeDocument/2006/customXml" ds:itemID="{6A296D47-5400-4205-9A1E-0D1E093ED867}">
   <ds:schemaRefs>
     <ds:schemaRef ds:uri="http://schemas.openxmlformats.org/officeDocument/2006/bibliography"/>
   </ds:schemaRefs>

</xml_diff>